<commit_message>
Implemented changing strings to numbers in relevant columns, increased performance but still sub .6
</commit_message>
<xml_diff>
--- a/ML Project Meeting Notes.docx
+++ b/ML Project Meeting Notes.docx
@@ -195,25 +195,14 @@
           <w:lang w:val="en-GB"/>
         </w:rPr>
       </w:pPr>
-      <w:proofErr w:type="gramStart"/>
-      <w:r>
-        <w:rPr>
-          <w:rFonts w:ascii="Helvetica" w:hAnsi="Helvetica"/>
-          <w:sz w:val="22"/>
-          <w:szCs w:val="22"/>
-          <w:lang w:val="en-GB"/>
-        </w:rPr>
-        <w:t>Take a look</w:t>
-      </w:r>
-      <w:proofErr w:type="gramEnd"/>
-      <w:r>
-        <w:rPr>
-          <w:rFonts w:ascii="Helvetica" w:hAnsi="Helvetica"/>
-          <w:sz w:val="22"/>
-          <w:szCs w:val="22"/>
-          <w:lang w:val="en-GB"/>
-        </w:rPr>
-        <w:t xml:space="preserve"> through data and think of columns that might be relevant</w:t>
+      <w:r>
+        <w:rPr>
+          <w:rFonts w:ascii="Helvetica" w:hAnsi="Helvetica"/>
+          <w:sz w:val="22"/>
+          <w:szCs w:val="22"/>
+          <w:lang w:val="en-GB"/>
+        </w:rPr>
+        <w:t>Take a look through data and think of columns that might be relevant</w:t>
       </w:r>
     </w:p>
     <w:p>
@@ -457,7 +446,6 @@
           <w:lang w:val="en-GB"/>
         </w:rPr>
       </w:pPr>
-      <w:proofErr w:type="spellStart"/>
       <w:r>
         <w:rPr>
           <w:rFonts w:ascii="Helvetica" w:hAnsi="Helvetica"/>
@@ -469,7 +457,6 @@
         </w:rPr>
         <w:t>match_history</w:t>
       </w:r>
-      <w:proofErr w:type="spellEnd"/>
     </w:p>
     <w:p>
       <w:pPr>
@@ -652,25 +639,14 @@
           <w:lang w:val="en-GB"/>
         </w:rPr>
       </w:pPr>
-      <w:proofErr w:type="spellStart"/>
-      <w:r>
-        <w:rPr>
-          <w:rFonts w:ascii="Helvetica" w:hAnsi="Helvetica"/>
-          <w:sz w:val="22"/>
-          <w:szCs w:val="22"/>
-          <w:lang w:val="en-GB"/>
-        </w:rPr>
-        <w:t>Shoot_out</w:t>
-      </w:r>
-      <w:proofErr w:type="spellEnd"/>
-      <w:r>
-        <w:rPr>
-          <w:rFonts w:ascii="Helvetica" w:hAnsi="Helvetica"/>
-          <w:sz w:val="22"/>
-          <w:szCs w:val="22"/>
-          <w:lang w:val="en-GB"/>
-        </w:rPr>
-        <w:t xml:space="preserve"> relevant?</w:t>
+      <w:r>
+        <w:rPr>
+          <w:rFonts w:ascii="Helvetica" w:hAnsi="Helvetica"/>
+          <w:sz w:val="22"/>
+          <w:szCs w:val="22"/>
+          <w:lang w:val="en-GB"/>
+        </w:rPr>
+        <w:t>Shoot_out relevant?</w:t>
       </w:r>
     </w:p>
     <w:p>
@@ -756,27 +732,7 @@
           <w:szCs w:val="22"/>
           <w:lang w:val="en-GB"/>
         </w:rPr>
-        <w:t xml:space="preserve">Read through </w:t>
-      </w:r>
-      <w:proofErr w:type="spellStart"/>
-      <w:r>
-        <w:rPr>
-          <w:rFonts w:ascii="Helvetica" w:hAnsi="Helvetica"/>
-          <w:sz w:val="22"/>
-          <w:szCs w:val="22"/>
-          <w:lang w:val="en-GB"/>
-        </w:rPr>
-        <w:t>jupyter</w:t>
-      </w:r>
-      <w:proofErr w:type="spellEnd"/>
-      <w:r>
-        <w:rPr>
-          <w:rFonts w:ascii="Helvetica" w:hAnsi="Helvetica"/>
-          <w:sz w:val="22"/>
-          <w:szCs w:val="22"/>
-          <w:lang w:val="en-GB"/>
-        </w:rPr>
-        <w:t xml:space="preserve"> notebook on classification (Pima Indians Diabetes Dataset)</w:t>
+        <w:t>Read through jupyter notebook on classification (Pima Indians Diabetes Dataset)</w:t>
       </w:r>
     </w:p>
     <w:p>
@@ -935,27 +891,7 @@
           <w:szCs w:val="22"/>
           <w:lang w:val="en-GB"/>
         </w:rPr>
-        <w:t xml:space="preserve">Created </w:t>
-      </w:r>
-      <w:proofErr w:type="spellStart"/>
-      <w:r>
-        <w:rPr>
-          <w:rFonts w:ascii="Helvetica" w:hAnsi="Helvetica"/>
-          <w:sz w:val="22"/>
-          <w:szCs w:val="22"/>
-          <w:lang w:val="en-GB"/>
-        </w:rPr>
-        <w:t>github</w:t>
-      </w:r>
-      <w:proofErr w:type="spellEnd"/>
-      <w:r>
-        <w:rPr>
-          <w:rFonts w:ascii="Helvetica" w:hAnsi="Helvetica"/>
-          <w:sz w:val="22"/>
-          <w:szCs w:val="22"/>
-          <w:lang w:val="en-GB"/>
-        </w:rPr>
-        <w:t xml:space="preserve"> repo</w:t>
+        <w:t>Created github repo</w:t>
       </w:r>
       <w:r>
         <w:rPr>
@@ -1109,39 +1045,8 @@
           <w:szCs w:val="22"/>
           <w:lang w:val="en-GB"/>
         </w:rPr>
-        <w:t xml:space="preserve">Get comfortable with python, </w:t>
-      </w:r>
-      <w:proofErr w:type="spellStart"/>
-      <w:r>
-        <w:rPr>
-          <w:rFonts w:ascii="Helvetica" w:hAnsi="Helvetica"/>
-          <w:sz w:val="22"/>
-          <w:szCs w:val="22"/>
-          <w:lang w:val="en-GB"/>
-        </w:rPr>
-        <w:t>github</w:t>
-      </w:r>
-      <w:proofErr w:type="spellEnd"/>
-      <w:r>
-        <w:rPr>
-          <w:rFonts w:ascii="Helvetica" w:hAnsi="Helvetica"/>
-          <w:sz w:val="22"/>
-          <w:szCs w:val="22"/>
-          <w:lang w:val="en-GB"/>
-        </w:rPr>
-        <w:t xml:space="preserve"> and </w:t>
-      </w:r>
-      <w:proofErr w:type="spellStart"/>
-      <w:r>
-        <w:rPr>
-          <w:rFonts w:ascii="Helvetica" w:hAnsi="Helvetica"/>
-          <w:sz w:val="22"/>
-          <w:szCs w:val="22"/>
-          <w:lang w:val="en-GB"/>
-        </w:rPr>
-        <w:t>jupyter</w:t>
-      </w:r>
-      <w:proofErr w:type="spellEnd"/>
+        <w:t>Get comfortable with python, github and jupyter</w:t>
+      </w:r>
     </w:p>
     <w:p>
       <w:pPr>
@@ -1231,6 +1136,287 @@
         </w:rPr>
         <w:lastRenderedPageBreak/>
         <w:t>Try to find some relevant papers we can reference in some small literature review section (using ML for predicting football matches / other sports / classification algos that work best / different methodologies)</w:t>
+      </w:r>
+    </w:p>
+    <w:p>
+      <w:pPr>
+        <w:spacing w:line="276" w:lineRule="auto"/>
+        <w:jc w:val="both"/>
+        <w:rPr>
+          <w:rFonts w:ascii="Helvetica" w:hAnsi="Helvetica"/>
+          <w:sz w:val="22"/>
+          <w:szCs w:val="22"/>
+          <w:lang w:val="en-GB"/>
+        </w:rPr>
+      </w:pPr>
+    </w:p>
+    <w:p>
+      <w:pPr>
+        <w:spacing w:line="276" w:lineRule="auto"/>
+        <w:jc w:val="both"/>
+        <w:rPr>
+          <w:rFonts w:ascii="Helvetica" w:hAnsi="Helvetica"/>
+          <w:b/>
+          <w:bCs/>
+          <w:sz w:val="22"/>
+          <w:szCs w:val="22"/>
+          <w:lang w:val="en-GB"/>
+        </w:rPr>
+      </w:pPr>
+      <w:r>
+        <w:rPr>
+          <w:rFonts w:ascii="Helvetica" w:hAnsi="Helvetica"/>
+          <w:b/>
+          <w:bCs/>
+          <w:sz w:val="22"/>
+          <w:szCs w:val="22"/>
+          <w:lang w:val="en-GB"/>
+        </w:rPr>
+        <w:t>(Team) Thu 8/12</w:t>
+      </w:r>
+    </w:p>
+    <w:p>
+      <w:pPr>
+        <w:pStyle w:val="ListParagraph"/>
+        <w:numPr>
+          <w:ilvl w:val="0"/>
+          <w:numId w:val="33"/>
+        </w:numPr>
+        <w:spacing w:line="276" w:lineRule="auto"/>
+        <w:jc w:val="both"/>
+        <w:rPr>
+          <w:rFonts w:ascii="Helvetica" w:hAnsi="Helvetica"/>
+          <w:sz w:val="22"/>
+          <w:szCs w:val="22"/>
+          <w:lang w:val="en-GB"/>
+        </w:rPr>
+      </w:pPr>
+      <w:r>
+        <w:rPr>
+          <w:rFonts w:ascii="Helvetica" w:hAnsi="Helvetica"/>
+          <w:sz w:val="22"/>
+          <w:szCs w:val="22"/>
+          <w:lang w:val="en-GB"/>
+        </w:rPr>
+        <w:t xml:space="preserve">Discussed representation of string columns and whether to use </w:t>
+      </w:r>
+      <w:r>
+        <w:rPr>
+          <w:rFonts w:ascii="Helvetica" w:hAnsi="Helvetica"/>
+          <w:sz w:val="22"/>
+          <w:szCs w:val="22"/>
+          <w:lang w:val="en-GB"/>
+        </w:rPr>
+        <w:t>dummies or change to number</w:t>
+      </w:r>
+    </w:p>
+    <w:p>
+      <w:pPr>
+        <w:pStyle w:val="ListParagraph"/>
+        <w:numPr>
+          <w:ilvl w:val="0"/>
+          <w:numId w:val="33"/>
+        </w:numPr>
+        <w:spacing w:line="276" w:lineRule="auto"/>
+        <w:jc w:val="both"/>
+        <w:rPr>
+          <w:rFonts w:ascii="Helvetica" w:hAnsi="Helvetica"/>
+          <w:sz w:val="22"/>
+          <w:szCs w:val="22"/>
+          <w:lang w:val="en-GB"/>
+        </w:rPr>
+      </w:pPr>
+      <w:r>
+        <w:rPr>
+          <w:rFonts w:ascii="Helvetica" w:hAnsi="Helvetica"/>
+          <w:sz w:val="22"/>
+          <w:szCs w:val="22"/>
+          <w:lang w:val="en-GB"/>
+        </w:rPr>
+        <w:t>Maybe include more ways of representing data</w:t>
+      </w:r>
+    </w:p>
+    <w:p>
+      <w:pPr>
+        <w:spacing w:line="276" w:lineRule="auto"/>
+        <w:jc w:val="both"/>
+        <w:rPr>
+          <w:rFonts w:ascii="Helvetica" w:hAnsi="Helvetica"/>
+          <w:i/>
+          <w:iCs/>
+          <w:sz w:val="22"/>
+          <w:szCs w:val="22"/>
+          <w:lang w:val="en-GB"/>
+        </w:rPr>
+      </w:pPr>
+      <w:r>
+        <w:rPr>
+          <w:rFonts w:ascii="Helvetica" w:hAnsi="Helvetica"/>
+          <w:i/>
+          <w:iCs/>
+          <w:sz w:val="22"/>
+          <w:szCs w:val="22"/>
+          <w:lang w:val="en-GB"/>
+        </w:rPr>
+        <w:t>Action points</w:t>
+      </w:r>
+    </w:p>
+    <w:p>
+      <w:pPr>
+        <w:pStyle w:val="ListParagraph"/>
+        <w:numPr>
+          <w:ilvl w:val="0"/>
+          <w:numId w:val="34"/>
+        </w:numPr>
+        <w:spacing w:line="276" w:lineRule="auto"/>
+        <w:jc w:val="both"/>
+        <w:rPr>
+          <w:rFonts w:ascii="Helvetica" w:hAnsi="Helvetica"/>
+          <w:i/>
+          <w:iCs/>
+          <w:sz w:val="22"/>
+          <w:szCs w:val="22"/>
+          <w:lang w:val="en-GB"/>
+        </w:rPr>
+      </w:pPr>
+      <w:r>
+        <w:rPr>
+          <w:rFonts w:ascii="Helvetica" w:hAnsi="Helvetica"/>
+          <w:sz w:val="22"/>
+          <w:szCs w:val="22"/>
+          <w:lang w:val="en-GB"/>
+        </w:rPr>
+        <w:t>Include all relevant columns using dummies or change to number</w:t>
+      </w:r>
+    </w:p>
+    <w:p>
+      <w:pPr>
+        <w:pStyle w:val="ListParagraph"/>
+        <w:numPr>
+          <w:ilvl w:val="0"/>
+          <w:numId w:val="34"/>
+        </w:numPr>
+        <w:spacing w:line="276" w:lineRule="auto"/>
+        <w:jc w:val="both"/>
+        <w:rPr>
+          <w:rFonts w:ascii="Helvetica" w:hAnsi="Helvetica"/>
+          <w:i/>
+          <w:iCs/>
+          <w:sz w:val="22"/>
+          <w:szCs w:val="22"/>
+          <w:lang w:val="en-GB"/>
+        </w:rPr>
+      </w:pPr>
+      <w:r>
+        <w:rPr>
+          <w:rFonts w:ascii="Helvetica" w:hAnsi="Helvetica"/>
+          <w:sz w:val="22"/>
+          <w:szCs w:val="22"/>
+          <w:lang w:val="en-GB"/>
+        </w:rPr>
+        <w:t>Find some way of doing hyperparameter optimisation</w:t>
+      </w:r>
+    </w:p>
+    <w:p>
+      <w:pPr>
+        <w:pStyle w:val="ListParagraph"/>
+        <w:numPr>
+          <w:ilvl w:val="0"/>
+          <w:numId w:val="34"/>
+        </w:numPr>
+        <w:spacing w:line="276" w:lineRule="auto"/>
+        <w:jc w:val="both"/>
+        <w:rPr>
+          <w:rFonts w:ascii="Helvetica" w:hAnsi="Helvetica"/>
+          <w:i/>
+          <w:iCs/>
+          <w:sz w:val="22"/>
+          <w:szCs w:val="22"/>
+          <w:lang w:val="en-GB"/>
+        </w:rPr>
+      </w:pPr>
+      <w:r>
+        <w:rPr>
+          <w:rFonts w:ascii="Helvetica" w:hAnsi="Helvetica"/>
+          <w:sz w:val="22"/>
+          <w:szCs w:val="22"/>
+          <w:lang w:val="en-GB"/>
+        </w:rPr>
+        <w:t>(Optimistic case) run models on test data</w:t>
+      </w:r>
+    </w:p>
+    <w:p>
+      <w:pPr>
+        <w:pStyle w:val="ListParagraph"/>
+        <w:numPr>
+          <w:ilvl w:val="0"/>
+          <w:numId w:val="34"/>
+        </w:numPr>
+        <w:spacing w:line="276" w:lineRule="auto"/>
+        <w:jc w:val="both"/>
+        <w:rPr>
+          <w:rFonts w:ascii="Helvetica" w:hAnsi="Helvetica"/>
+          <w:i/>
+          <w:iCs/>
+          <w:sz w:val="22"/>
+          <w:szCs w:val="22"/>
+          <w:lang w:val="en-GB"/>
+        </w:rPr>
+      </w:pPr>
+      <w:r>
+        <w:rPr>
+          <w:rFonts w:ascii="Helvetica" w:hAnsi="Helvetica"/>
+          <w:sz w:val="22"/>
+          <w:szCs w:val="22"/>
+          <w:lang w:val="en-GB"/>
+        </w:rPr>
+        <w:t>Start looking into mathematical background of models</w:t>
+      </w:r>
+      <w:r>
+        <w:rPr>
+          <w:rFonts w:ascii="Helvetica" w:hAnsi="Helvetica"/>
+          <w:sz w:val="22"/>
+          <w:szCs w:val="22"/>
+          <w:lang w:val="en-GB"/>
+        </w:rPr>
+        <w:t xml:space="preserve"> (think about report sections: intro, lit review, mathematical background)</w:t>
+      </w:r>
+    </w:p>
+    <w:p>
+      <w:pPr>
+        <w:pStyle w:val="ListParagraph"/>
+        <w:numPr>
+          <w:ilvl w:val="0"/>
+          <w:numId w:val="34"/>
+        </w:numPr>
+        <w:spacing w:line="276" w:lineRule="auto"/>
+        <w:jc w:val="both"/>
+        <w:rPr>
+          <w:rFonts w:ascii="Helvetica" w:hAnsi="Helvetica"/>
+          <w:i/>
+          <w:iCs/>
+          <w:sz w:val="22"/>
+          <w:szCs w:val="22"/>
+          <w:lang w:val="en-GB"/>
+        </w:rPr>
+      </w:pPr>
+      <w:r>
+        <w:rPr>
+          <w:rFonts w:ascii="Helvetica" w:hAnsi="Helvetica"/>
+          <w:sz w:val="22"/>
+          <w:szCs w:val="22"/>
+          <w:lang w:val="en-GB"/>
+        </w:rPr>
+        <w:t>Understand 0.86 performance of LR in prediction 2022</w:t>
+      </w:r>
+      <w:r>
+        <w:rPr>
+          <w:rFonts w:ascii="Helvetica" w:hAnsi="Helvetica"/>
+          <w:sz w:val="22"/>
+          <w:szCs w:val="22"/>
+          <w:lang w:val="en-GB"/>
+        </w:rPr>
+        <w:t xml:space="preserve"> notebook</w:t>
       </w:r>
     </w:p>
     <w:sectPr>
@@ -4294,6 +4480,119 @@
     </w:lvl>
   </w:abstractNum>
   <w:abstractNum w:abstractNumId="27" w15:restartNumberingAfterBreak="0">
+    <w:nsid w:val="6A6278AE"/>
+    <w:multiLevelType w:val="hybridMultilevel"/>
+    <w:tmpl w:val="1CE0270E"/>
+    <w:lvl w:ilvl="0" w:tplc="08090005">
+      <w:start w:val="1"/>
+      <w:numFmt w:val="bullet"/>
+      <w:lvlText w:val=""/>
+      <w:lvlJc w:val="left"/>
+      <w:pPr>
+        <w:ind w:left="360" w:hanging="360"/>
+      </w:pPr>
+      <w:rPr>
+        <w:rFonts w:ascii="Wingdings" w:hAnsi="Wingdings" w:hint="default"/>
+      </w:rPr>
+    </w:lvl>
+    <w:lvl w:ilvl="1" w:tplc="08090003" w:tentative="1">
+      <w:start w:val="1"/>
+      <w:numFmt w:val="bullet"/>
+      <w:lvlText w:val="o"/>
+      <w:lvlJc w:val="left"/>
+      <w:pPr>
+        <w:ind w:left="1080" w:hanging="360"/>
+      </w:pPr>
+      <w:rPr>
+        <w:rFonts w:ascii="Courier New" w:hAnsi="Courier New" w:cs="Courier New" w:hint="default"/>
+      </w:rPr>
+    </w:lvl>
+    <w:lvl w:ilvl="2" w:tplc="08090005" w:tentative="1">
+      <w:start w:val="1"/>
+      <w:numFmt w:val="bullet"/>
+      <w:lvlText w:val=""/>
+      <w:lvlJc w:val="left"/>
+      <w:pPr>
+        <w:ind w:left="1800" w:hanging="360"/>
+      </w:pPr>
+      <w:rPr>
+        <w:rFonts w:ascii="Wingdings" w:hAnsi="Wingdings" w:hint="default"/>
+      </w:rPr>
+    </w:lvl>
+    <w:lvl w:ilvl="3" w:tplc="08090001" w:tentative="1">
+      <w:start w:val="1"/>
+      <w:numFmt w:val="bullet"/>
+      <w:lvlText w:val=""/>
+      <w:lvlJc w:val="left"/>
+      <w:pPr>
+        <w:ind w:left="2520" w:hanging="360"/>
+      </w:pPr>
+      <w:rPr>
+        <w:rFonts w:ascii="Symbol" w:hAnsi="Symbol" w:hint="default"/>
+      </w:rPr>
+    </w:lvl>
+    <w:lvl w:ilvl="4" w:tplc="08090003" w:tentative="1">
+      <w:start w:val="1"/>
+      <w:numFmt w:val="bullet"/>
+      <w:lvlText w:val="o"/>
+      <w:lvlJc w:val="left"/>
+      <w:pPr>
+        <w:ind w:left="3240" w:hanging="360"/>
+      </w:pPr>
+      <w:rPr>
+        <w:rFonts w:ascii="Courier New" w:hAnsi="Courier New" w:cs="Courier New" w:hint="default"/>
+      </w:rPr>
+    </w:lvl>
+    <w:lvl w:ilvl="5" w:tplc="08090005" w:tentative="1">
+      <w:start w:val="1"/>
+      <w:numFmt w:val="bullet"/>
+      <w:lvlText w:val=""/>
+      <w:lvlJc w:val="left"/>
+      <w:pPr>
+        <w:ind w:left="3960" w:hanging="360"/>
+      </w:pPr>
+      <w:rPr>
+        <w:rFonts w:ascii="Wingdings" w:hAnsi="Wingdings" w:hint="default"/>
+      </w:rPr>
+    </w:lvl>
+    <w:lvl w:ilvl="6" w:tplc="08090001" w:tentative="1">
+      <w:start w:val="1"/>
+      <w:numFmt w:val="bullet"/>
+      <w:lvlText w:val=""/>
+      <w:lvlJc w:val="left"/>
+      <w:pPr>
+        <w:ind w:left="4680" w:hanging="360"/>
+      </w:pPr>
+      <w:rPr>
+        <w:rFonts w:ascii="Symbol" w:hAnsi="Symbol" w:hint="default"/>
+      </w:rPr>
+    </w:lvl>
+    <w:lvl w:ilvl="7" w:tplc="08090003" w:tentative="1">
+      <w:start w:val="1"/>
+      <w:numFmt w:val="bullet"/>
+      <w:lvlText w:val="o"/>
+      <w:lvlJc w:val="left"/>
+      <w:pPr>
+        <w:ind w:left="5400" w:hanging="360"/>
+      </w:pPr>
+      <w:rPr>
+        <w:rFonts w:ascii="Courier New" w:hAnsi="Courier New" w:cs="Courier New" w:hint="default"/>
+      </w:rPr>
+    </w:lvl>
+    <w:lvl w:ilvl="8" w:tplc="08090005" w:tentative="1">
+      <w:start w:val="1"/>
+      <w:numFmt w:val="bullet"/>
+      <w:lvlText w:val=""/>
+      <w:lvlJc w:val="left"/>
+      <w:pPr>
+        <w:ind w:left="6120" w:hanging="360"/>
+      </w:pPr>
+      <w:rPr>
+        <w:rFonts w:ascii="Wingdings" w:hAnsi="Wingdings" w:hint="default"/>
+      </w:rPr>
+    </w:lvl>
+  </w:abstractNum>
+  <w:abstractNum w:abstractNumId="28" w15:restartNumberingAfterBreak="0">
     <w:nsid w:val="6C430AC5"/>
     <w:multiLevelType w:val="hybridMultilevel"/>
     <w:tmpl w:val="D744D24E"/>
@@ -4406,7 +4705,7 @@
       </w:rPr>
     </w:lvl>
   </w:abstractNum>
-  <w:abstractNum w:abstractNumId="28" w15:restartNumberingAfterBreak="0">
+  <w:abstractNum w:abstractNumId="29" w15:restartNumberingAfterBreak="0">
     <w:nsid w:val="6DDC51B1"/>
     <w:multiLevelType w:val="hybridMultilevel"/>
     <w:tmpl w:val="A16E9E0E"/>
@@ -4519,7 +4818,7 @@
       </w:rPr>
     </w:lvl>
   </w:abstractNum>
-  <w:abstractNum w:abstractNumId="29" w15:restartNumberingAfterBreak="0">
+  <w:abstractNum w:abstractNumId="30" w15:restartNumberingAfterBreak="0">
     <w:nsid w:val="700115D0"/>
     <w:multiLevelType w:val="hybridMultilevel"/>
     <w:tmpl w:val="B896F51A"/>
@@ -4632,7 +4931,7 @@
       </w:rPr>
     </w:lvl>
   </w:abstractNum>
-  <w:abstractNum w:abstractNumId="30" w15:restartNumberingAfterBreak="0">
+  <w:abstractNum w:abstractNumId="31" w15:restartNumberingAfterBreak="0">
     <w:nsid w:val="778D3336"/>
     <w:multiLevelType w:val="hybridMultilevel"/>
     <w:tmpl w:val="CE5E7062"/>
@@ -4745,10 +5044,123 @@
       </w:rPr>
     </w:lvl>
   </w:abstractNum>
-  <w:abstractNum w:abstractNumId="31" w15:restartNumberingAfterBreak="0">
+  <w:abstractNum w:abstractNumId="32" w15:restartNumberingAfterBreak="0">
     <w:nsid w:val="7B774CFF"/>
     <w:multiLevelType w:val="hybridMultilevel"/>
     <w:tmpl w:val="39420318"/>
+    <w:lvl w:ilvl="0" w:tplc="08090005">
+      <w:start w:val="1"/>
+      <w:numFmt w:val="bullet"/>
+      <w:lvlText w:val=""/>
+      <w:lvlJc w:val="left"/>
+      <w:pPr>
+        <w:ind w:left="360" w:hanging="360"/>
+      </w:pPr>
+      <w:rPr>
+        <w:rFonts w:ascii="Wingdings" w:hAnsi="Wingdings" w:hint="default"/>
+      </w:rPr>
+    </w:lvl>
+    <w:lvl w:ilvl="1" w:tplc="08090003" w:tentative="1">
+      <w:start w:val="1"/>
+      <w:numFmt w:val="bullet"/>
+      <w:lvlText w:val="o"/>
+      <w:lvlJc w:val="left"/>
+      <w:pPr>
+        <w:ind w:left="1080" w:hanging="360"/>
+      </w:pPr>
+      <w:rPr>
+        <w:rFonts w:ascii="Courier New" w:hAnsi="Courier New" w:cs="Courier New" w:hint="default"/>
+      </w:rPr>
+    </w:lvl>
+    <w:lvl w:ilvl="2" w:tplc="08090005" w:tentative="1">
+      <w:start w:val="1"/>
+      <w:numFmt w:val="bullet"/>
+      <w:lvlText w:val=""/>
+      <w:lvlJc w:val="left"/>
+      <w:pPr>
+        <w:ind w:left="1800" w:hanging="360"/>
+      </w:pPr>
+      <w:rPr>
+        <w:rFonts w:ascii="Wingdings" w:hAnsi="Wingdings" w:hint="default"/>
+      </w:rPr>
+    </w:lvl>
+    <w:lvl w:ilvl="3" w:tplc="08090001" w:tentative="1">
+      <w:start w:val="1"/>
+      <w:numFmt w:val="bullet"/>
+      <w:lvlText w:val=""/>
+      <w:lvlJc w:val="left"/>
+      <w:pPr>
+        <w:ind w:left="2520" w:hanging="360"/>
+      </w:pPr>
+      <w:rPr>
+        <w:rFonts w:ascii="Symbol" w:hAnsi="Symbol" w:hint="default"/>
+      </w:rPr>
+    </w:lvl>
+    <w:lvl w:ilvl="4" w:tplc="08090003" w:tentative="1">
+      <w:start w:val="1"/>
+      <w:numFmt w:val="bullet"/>
+      <w:lvlText w:val="o"/>
+      <w:lvlJc w:val="left"/>
+      <w:pPr>
+        <w:ind w:left="3240" w:hanging="360"/>
+      </w:pPr>
+      <w:rPr>
+        <w:rFonts w:ascii="Courier New" w:hAnsi="Courier New" w:cs="Courier New" w:hint="default"/>
+      </w:rPr>
+    </w:lvl>
+    <w:lvl w:ilvl="5" w:tplc="08090005" w:tentative="1">
+      <w:start w:val="1"/>
+      <w:numFmt w:val="bullet"/>
+      <w:lvlText w:val=""/>
+      <w:lvlJc w:val="left"/>
+      <w:pPr>
+        <w:ind w:left="3960" w:hanging="360"/>
+      </w:pPr>
+      <w:rPr>
+        <w:rFonts w:ascii="Wingdings" w:hAnsi="Wingdings" w:hint="default"/>
+      </w:rPr>
+    </w:lvl>
+    <w:lvl w:ilvl="6" w:tplc="08090001" w:tentative="1">
+      <w:start w:val="1"/>
+      <w:numFmt w:val="bullet"/>
+      <w:lvlText w:val=""/>
+      <w:lvlJc w:val="left"/>
+      <w:pPr>
+        <w:ind w:left="4680" w:hanging="360"/>
+      </w:pPr>
+      <w:rPr>
+        <w:rFonts w:ascii="Symbol" w:hAnsi="Symbol" w:hint="default"/>
+      </w:rPr>
+    </w:lvl>
+    <w:lvl w:ilvl="7" w:tplc="08090003" w:tentative="1">
+      <w:start w:val="1"/>
+      <w:numFmt w:val="bullet"/>
+      <w:lvlText w:val="o"/>
+      <w:lvlJc w:val="left"/>
+      <w:pPr>
+        <w:ind w:left="5400" w:hanging="360"/>
+      </w:pPr>
+      <w:rPr>
+        <w:rFonts w:ascii="Courier New" w:hAnsi="Courier New" w:cs="Courier New" w:hint="default"/>
+      </w:rPr>
+    </w:lvl>
+    <w:lvl w:ilvl="8" w:tplc="08090005" w:tentative="1">
+      <w:start w:val="1"/>
+      <w:numFmt w:val="bullet"/>
+      <w:lvlText w:val=""/>
+      <w:lvlJc w:val="left"/>
+      <w:pPr>
+        <w:ind w:left="6120" w:hanging="360"/>
+      </w:pPr>
+      <w:rPr>
+        <w:rFonts w:ascii="Wingdings" w:hAnsi="Wingdings" w:hint="default"/>
+      </w:rPr>
+    </w:lvl>
+  </w:abstractNum>
+  <w:abstractNum w:abstractNumId="33" w15:restartNumberingAfterBreak="0">
+    <w:nsid w:val="7F873AED"/>
+    <w:multiLevelType w:val="hybridMultilevel"/>
+    <w:tmpl w:val="AB6CFB3E"/>
     <w:lvl w:ilvl="0" w:tplc="08090005">
       <w:start w:val="1"/>
       <w:numFmt w:val="bullet"/>
@@ -4886,13 +5298,13 @@
     <w:abstractNumId w:val="26"/>
   </w:num>
   <w:num w:numId="10" w16cid:durableId="733165520">
-    <w:abstractNumId w:val="28"/>
+    <w:abstractNumId w:val="29"/>
   </w:num>
   <w:num w:numId="11" w16cid:durableId="1671445523">
     <w:abstractNumId w:val="18"/>
   </w:num>
   <w:num w:numId="12" w16cid:durableId="520627014">
-    <w:abstractNumId w:val="31"/>
+    <w:abstractNumId w:val="32"/>
   </w:num>
   <w:num w:numId="13" w16cid:durableId="1250194318">
     <w:abstractNumId w:val="17"/>
@@ -4931,10 +5343,10 @@
     <w:abstractNumId w:val="15"/>
   </w:num>
   <w:num w:numId="25" w16cid:durableId="2007591145">
-    <w:abstractNumId w:val="29"/>
+    <w:abstractNumId w:val="30"/>
   </w:num>
   <w:num w:numId="26" w16cid:durableId="1745566266">
-    <w:abstractNumId w:val="30"/>
+    <w:abstractNumId w:val="31"/>
   </w:num>
   <w:num w:numId="27" w16cid:durableId="83570830">
     <w:abstractNumId w:val="24"/>
@@ -4946,13 +5358,19 @@
     <w:abstractNumId w:val="10"/>
   </w:num>
   <w:num w:numId="30" w16cid:durableId="1573544698">
-    <w:abstractNumId w:val="27"/>
+    <w:abstractNumId w:val="28"/>
   </w:num>
   <w:num w:numId="31" w16cid:durableId="681473009">
     <w:abstractNumId w:val="5"/>
   </w:num>
   <w:num w:numId="32" w16cid:durableId="716469446">
     <w:abstractNumId w:val="4"/>
+  </w:num>
+  <w:num w:numId="33" w16cid:durableId="1716539683">
+    <w:abstractNumId w:val="27"/>
+  </w:num>
+  <w:num w:numId="34" w16cid:durableId="23989538">
+    <w:abstractNumId w:val="33"/>
   </w:num>
 </w:numbering>
 </file>

</xml_diff>